<commit_message>
task4 Q3, Q5 solutions
</commit_message>
<xml_diff>
--- a/src/com/training/task4/Task 4 Solution.docx
+++ b/src/com/training/task4/Task 4 Solution.docx
@@ -4,12 +4,24 @@
   <w:body>
     <w:p>
       <w:r>
-        <w:t xml:space="preserve">Task 3 </w:t>
-      </w:r>
-    </w:p>
-    <w:p>
-      <w:r>
-        <w:t>Quesution1 Solution</w:t>
+        <w:t>Task 4</w:t>
+      </w:r>
+      <w:r>
+        <w:t xml:space="preserve"> </w:t>
+      </w:r>
+    </w:p>
+    <w:p>
+      <w:r>
+        <w:t>Ques</w:t>
+      </w:r>
+      <w:r>
+        <w:t>tion</w:t>
+      </w:r>
+      <w:r>
+        <w:t xml:space="preserve"> </w:t>
+      </w:r>
+      <w:r>
+        <w:t>1 Solution</w:t>
       </w:r>
     </w:p>
     <w:p>
@@ -19,6 +31,9 @@
     </w:p>
     <w:p>
       <w:r>
+        <w:rPr>
+          <w:noProof/>
+        </w:rPr>
         <w:drawing>
           <wp:inline distT="0" distB="0" distL="0" distR="0" wp14:anchorId="1005F59D" wp14:editId="48BE2EA2">
             <wp:extent cx="5731510" cy="3056890"/>
@@ -63,8 +78,10 @@
       </w:r>
     </w:p>
     <w:p>
-      <w:bookmarkStart w:id="0" w:name="_GoBack"/>
-      <w:r>
+      <w:r>
+        <w:rPr>
+          <w:noProof/>
+        </w:rPr>
         <w:drawing>
           <wp:inline distT="0" distB="0" distL="0" distR="0" wp14:anchorId="50DF4D63" wp14:editId="5CC77421">
             <wp:extent cx="5731510" cy="3048635"/>
@@ -101,7 +118,305 @@
           </wp:inline>
         </w:drawing>
       </w:r>
+    </w:p>
+    <w:p/>
+    <w:p/>
+    <w:p>
+      <w:r>
+        <w:t>Question 2 Solution</w:t>
+      </w:r>
+    </w:p>
+    <w:p/>
+    <w:p>
+      <w:r>
+        <w:lastRenderedPageBreak/>
+        <w:t>When valid info passed</w:t>
+      </w:r>
+    </w:p>
+    <w:p>
+      <w:r>
+        <w:rPr>
+          <w:noProof/>
+        </w:rPr>
+        <w:drawing>
+          <wp:inline distT="0" distB="0" distL="0" distR="0" wp14:anchorId="0598348C" wp14:editId="5C0CD1CE">
+            <wp:extent cx="5731510" cy="3138170"/>
+            <wp:effectExtent l="0" t="0" r="2540" b="5080"/>
+            <wp:docPr id="7" name="Picture 7"/>
+            <wp:cNvGraphicFramePr>
+              <a:graphicFrameLocks xmlns:a="http://schemas.openxmlformats.org/drawingml/2006/main" noChangeAspect="1"/>
+            </wp:cNvGraphicFramePr>
+            <a:graphic xmlns:a="http://schemas.openxmlformats.org/drawingml/2006/main">
+              <a:graphicData uri="http://schemas.openxmlformats.org/drawingml/2006/picture">
+                <pic:pic xmlns:pic="http://schemas.openxmlformats.org/drawingml/2006/picture">
+                  <pic:nvPicPr>
+                    <pic:cNvPr id="1" name=""/>
+                    <pic:cNvPicPr/>
+                  </pic:nvPicPr>
+                  <pic:blipFill>
+                    <a:blip r:embed="rId6"/>
+                    <a:stretch>
+                      <a:fillRect/>
+                    </a:stretch>
+                  </pic:blipFill>
+                  <pic:spPr>
+                    <a:xfrm>
+                      <a:off x="0" y="0"/>
+                      <a:ext cx="5731510" cy="3138170"/>
+                    </a:xfrm>
+                    <a:prstGeom prst="rect">
+                      <a:avLst/>
+                    </a:prstGeom>
+                  </pic:spPr>
+                </pic:pic>
+              </a:graphicData>
+            </a:graphic>
+          </wp:inline>
+        </w:drawing>
+      </w:r>
+    </w:p>
+    <w:p/>
+    <w:p>
+      <w:r>
+        <w:t>When Age below 18</w:t>
+      </w:r>
+    </w:p>
+    <w:p>
+      <w:r>
+        <w:rPr>
+          <w:noProof/>
+        </w:rPr>
+        <w:drawing>
+          <wp:inline distT="0" distB="0" distL="0" distR="0" wp14:anchorId="28A985E1" wp14:editId="60A23B83">
+            <wp:extent cx="5731510" cy="3131185"/>
+            <wp:effectExtent l="0" t="0" r="2540" b="0"/>
+            <wp:docPr id="6" name="Picture 6"/>
+            <wp:cNvGraphicFramePr>
+              <a:graphicFrameLocks xmlns:a="http://schemas.openxmlformats.org/drawingml/2006/main" noChangeAspect="1"/>
+            </wp:cNvGraphicFramePr>
+            <a:graphic xmlns:a="http://schemas.openxmlformats.org/drawingml/2006/main">
+              <a:graphicData uri="http://schemas.openxmlformats.org/drawingml/2006/picture">
+                <pic:pic xmlns:pic="http://schemas.openxmlformats.org/drawingml/2006/picture">
+                  <pic:nvPicPr>
+                    <pic:cNvPr id="1" name=""/>
+                    <pic:cNvPicPr/>
+                  </pic:nvPicPr>
+                  <pic:blipFill>
+                    <a:blip r:embed="rId7"/>
+                    <a:stretch>
+                      <a:fillRect/>
+                    </a:stretch>
+                  </pic:blipFill>
+                  <pic:spPr>
+                    <a:xfrm>
+                      <a:off x="0" y="0"/>
+                      <a:ext cx="5731510" cy="3131185"/>
+                    </a:xfrm>
+                    <a:prstGeom prst="rect">
+                      <a:avLst/>
+                    </a:prstGeom>
+                  </pic:spPr>
+                </pic:pic>
+              </a:graphicData>
+            </a:graphic>
+          </wp:inline>
+        </w:drawing>
+      </w:r>
+    </w:p>
+    <w:p/>
+    <w:p/>
+    <w:p/>
+    <w:p/>
+    <w:p/>
+    <w:p>
+      <w:r>
+        <w:lastRenderedPageBreak/>
+        <w:t>Question 3 Solution</w:t>
+      </w:r>
+    </w:p>
+    <w:p>
+      <w:r>
+        <w:drawing>
+          <wp:inline distT="0" distB="0" distL="0" distR="0" wp14:anchorId="09E632C5" wp14:editId="236A9F34">
+            <wp:extent cx="5731510" cy="1766570"/>
+            <wp:effectExtent l="0" t="0" r="2540" b="5080"/>
+            <wp:docPr id="4" name="Picture 4"/>
+            <wp:cNvGraphicFramePr>
+              <a:graphicFrameLocks xmlns:a="http://schemas.openxmlformats.org/drawingml/2006/main" noChangeAspect="1"/>
+            </wp:cNvGraphicFramePr>
+            <a:graphic xmlns:a="http://schemas.openxmlformats.org/drawingml/2006/main">
+              <a:graphicData uri="http://schemas.openxmlformats.org/drawingml/2006/picture">
+                <pic:pic xmlns:pic="http://schemas.openxmlformats.org/drawingml/2006/picture">
+                  <pic:nvPicPr>
+                    <pic:cNvPr id="1" name=""/>
+                    <pic:cNvPicPr/>
+                  </pic:nvPicPr>
+                  <pic:blipFill>
+                    <a:blip r:embed="rId8"/>
+                    <a:stretch>
+                      <a:fillRect/>
+                    </a:stretch>
+                  </pic:blipFill>
+                  <pic:spPr>
+                    <a:xfrm>
+                      <a:off x="0" y="0"/>
+                      <a:ext cx="5731510" cy="1766570"/>
+                    </a:xfrm>
+                    <a:prstGeom prst="rect">
+                      <a:avLst/>
+                    </a:prstGeom>
+                  </pic:spPr>
+                </pic:pic>
+              </a:graphicData>
+            </a:graphic>
+          </wp:inline>
+        </w:drawing>
+      </w:r>
+    </w:p>
+    <w:p/>
+    <w:p/>
+    <w:p/>
+    <w:p>
+      <w:r>
+        <w:t>Question 4 Solution</w:t>
+      </w:r>
+    </w:p>
+    <w:p>
+      <w:r>
+        <w:rPr>
+          <w:noProof/>
+        </w:rPr>
+        <w:drawing>
+          <wp:inline distT="0" distB="0" distL="0" distR="0" wp14:anchorId="63322592" wp14:editId="5BCA6DAB">
+            <wp:extent cx="5731510" cy="3157220"/>
+            <wp:effectExtent l="0" t="0" r="2540" b="5080"/>
+            <wp:docPr id="9" name="Picture 9"/>
+            <wp:cNvGraphicFramePr>
+              <a:graphicFrameLocks xmlns:a="http://schemas.openxmlformats.org/drawingml/2006/main" noChangeAspect="1"/>
+            </wp:cNvGraphicFramePr>
+            <a:graphic xmlns:a="http://schemas.openxmlformats.org/drawingml/2006/main">
+              <a:graphicData uri="http://schemas.openxmlformats.org/drawingml/2006/picture">
+                <pic:pic xmlns:pic="http://schemas.openxmlformats.org/drawingml/2006/picture">
+                  <pic:nvPicPr>
+                    <pic:cNvPr id="1" name=""/>
+                    <pic:cNvPicPr/>
+                  </pic:nvPicPr>
+                  <pic:blipFill>
+                    <a:blip r:embed="rId9"/>
+                    <a:stretch>
+                      <a:fillRect/>
+                    </a:stretch>
+                  </pic:blipFill>
+                  <pic:spPr>
+                    <a:xfrm>
+                      <a:off x="0" y="0"/>
+                      <a:ext cx="5731510" cy="3157220"/>
+                    </a:xfrm>
+                    <a:prstGeom prst="rect">
+                      <a:avLst/>
+                    </a:prstGeom>
+                  </pic:spPr>
+                </pic:pic>
+              </a:graphicData>
+            </a:graphic>
+          </wp:inline>
+        </w:drawing>
+      </w:r>
+    </w:p>
+    <w:p/>
+    <w:p/>
+    <w:p/>
+    <w:p/>
+    <w:p/>
+    <w:p/>
+    <w:p/>
+    <w:p>
+      <w:bookmarkStart w:id="0" w:name="_GoBack"/>
       <w:bookmarkEnd w:id="0"/>
+    </w:p>
+    <w:p>
+      <w:r>
+        <w:lastRenderedPageBreak/>
+        <w:t>Question 5 Solutions</w:t>
+      </w:r>
+    </w:p>
+    <w:p>
+      <w:r>
+        <w:drawing>
+          <wp:inline distT="0" distB="0" distL="0" distR="0" wp14:anchorId="12DA809D" wp14:editId="66112186">
+            <wp:extent cx="5731510" cy="2740660"/>
+            <wp:effectExtent l="0" t="0" r="2540" b="2540"/>
+            <wp:docPr id="5" name="Picture 5"/>
+            <wp:cNvGraphicFramePr>
+              <a:graphicFrameLocks xmlns:a="http://schemas.openxmlformats.org/drawingml/2006/main" noChangeAspect="1"/>
+            </wp:cNvGraphicFramePr>
+            <a:graphic xmlns:a="http://schemas.openxmlformats.org/drawingml/2006/main">
+              <a:graphicData uri="http://schemas.openxmlformats.org/drawingml/2006/picture">
+                <pic:pic xmlns:pic="http://schemas.openxmlformats.org/drawingml/2006/picture">
+                  <pic:nvPicPr>
+                    <pic:cNvPr id="1" name=""/>
+                    <pic:cNvPicPr/>
+                  </pic:nvPicPr>
+                  <pic:blipFill>
+                    <a:blip r:embed="rId10"/>
+                    <a:stretch>
+                      <a:fillRect/>
+                    </a:stretch>
+                  </pic:blipFill>
+                  <pic:spPr>
+                    <a:xfrm>
+                      <a:off x="0" y="0"/>
+                      <a:ext cx="5731510" cy="2740660"/>
+                    </a:xfrm>
+                    <a:prstGeom prst="rect">
+                      <a:avLst/>
+                    </a:prstGeom>
+                  </pic:spPr>
+                </pic:pic>
+              </a:graphicData>
+            </a:graphic>
+          </wp:inline>
+        </w:drawing>
+      </w:r>
+    </w:p>
+    <w:p>
+      <w:r>
+        <w:drawing>
+          <wp:inline distT="0" distB="0" distL="0" distR="0" wp14:anchorId="68F36755" wp14:editId="136C5079">
+            <wp:extent cx="5731510" cy="2892425"/>
+            <wp:effectExtent l="0" t="0" r="2540" b="3175"/>
+            <wp:docPr id="8" name="Picture 8"/>
+            <wp:cNvGraphicFramePr>
+              <a:graphicFrameLocks xmlns:a="http://schemas.openxmlformats.org/drawingml/2006/main" noChangeAspect="1"/>
+            </wp:cNvGraphicFramePr>
+            <a:graphic xmlns:a="http://schemas.openxmlformats.org/drawingml/2006/main">
+              <a:graphicData uri="http://schemas.openxmlformats.org/drawingml/2006/picture">
+                <pic:pic xmlns:pic="http://schemas.openxmlformats.org/drawingml/2006/picture">
+                  <pic:nvPicPr>
+                    <pic:cNvPr id="1" name=""/>
+                    <pic:cNvPicPr/>
+                  </pic:nvPicPr>
+                  <pic:blipFill>
+                    <a:blip r:embed="rId11"/>
+                    <a:stretch>
+                      <a:fillRect/>
+                    </a:stretch>
+                  </pic:blipFill>
+                  <pic:spPr>
+                    <a:xfrm>
+                      <a:off x="0" y="0"/>
+                      <a:ext cx="5731510" cy="2892425"/>
+                    </a:xfrm>
+                    <a:prstGeom prst="rect">
+                      <a:avLst/>
+                    </a:prstGeom>
+                  </pic:spPr>
+                </pic:pic>
+              </a:graphicData>
+            </a:graphic>
+          </wp:inline>
+        </w:drawing>
+      </w:r>
     </w:p>
     <w:sectPr>
       <w:pgSz w:w="11906" w:h="16838"/>

</xml_diff>